<commit_message>
Change idea in documentation
</commit_message>
<xml_diff>
--- a/docs/VLMladenov19_Software Development.docx
+++ b/docs/VLMladenov19_Software Development.docx
@@ -1304,73 +1304,40 @@
         <w:jc w:val="both"/>
       </w:pPr>
       <w:r>
-        <w:t>Проектът ми е насочен към улесняването на това да се фокусираме</w:t>
+        <w:t>Проектът ми е насочен към улесняването на това да се</w:t>
+      </w:r>
+      <w:r>
+        <w:rPr>
+          <w:lang w:val="en-US"/>
+        </w:rPr>
+        <w:t xml:space="preserve"> </w:t>
+      </w:r>
+      <w:r>
+        <w:t>обличаме, в това което харесваме и имаме</w:t>
       </w:r>
       <w:r>
         <w:t>,</w:t>
       </w:r>
       <w:r>
-        <w:t xml:space="preserve"> да постигаме </w:t>
-      </w:r>
-      <w:r>
-        <w:t xml:space="preserve">целите </w:t>
-      </w:r>
-      <w:r>
-        <w:t xml:space="preserve">си, чрез </w:t>
-      </w:r>
-      <w:r>
-        <w:t>извърш</w:t>
-      </w:r>
-      <w:r>
-        <w:t>в</w:t>
-      </w:r>
-      <w:r>
-        <w:t>ането на малки стъпки</w:t>
-      </w:r>
-      <w:r>
-        <w:t xml:space="preserve"> и изграждане на навици или отвикването от лоши.</w:t>
+        <w:t xml:space="preserve"> чрез </w:t>
+      </w:r>
+      <w:r>
+        <w:t>улесняване разглеждането на нашия гардероб, като виртуализираме изцяло процеса на разглеждане на нашия гардероб.</w:t>
       </w:r>
     </w:p>
     <w:p>
       <w:pPr>
         <w:ind w:firstLine="432"/>
         <w:jc w:val="both"/>
-      </w:pPr>
-      <w:r>
-        <w:t>Приложението ми ще помага на хора, които трудно намират мотивация</w:t>
-      </w:r>
-      <w:r>
-        <w:t>,</w:t>
-      </w:r>
-      <w:r>
-        <w:t xml:space="preserve"> в която и да е сфера</w:t>
-      </w:r>
-      <w:r>
-        <w:t xml:space="preserve"> от живота, била тя работа, учение или трениране на спорт</w:t>
-      </w:r>
-      <w:r>
-        <w:t>. Също така ще помага с изграж</w:t>
-      </w:r>
-      <w:r>
-        <w:t>дането или отвикването</w:t>
-      </w:r>
-      <w:r>
-        <w:t xml:space="preserve"> на </w:t>
-      </w:r>
-      <w:r>
-        <w:t>навици</w:t>
-      </w:r>
-      <w:r>
-        <w:t xml:space="preserve">, това би включвало следването на някакви диети, водене на </w:t>
-      </w:r>
-      <w:r>
-        <w:t>рутина</w:t>
-      </w:r>
-      <w:r>
-        <w:t xml:space="preserve"> за почистване на кожата и др</w:t>
-      </w:r>
-      <w:r>
-        <w:t>.</w:t>
+        <w:rPr>
+          <w:color w:val="FF0000"/>
+        </w:rPr>
+      </w:pPr>
+      <w:r>
+        <w:t>Чрез приложението, потребителите ще могат да си създават нови облекла, като избират дрехите които те са добавили в техния виртуален гардероб. Всички дрехи които са били добавени ще имат съответни снимки, за улеснение с създаването на умствената картина на това как ще изглежда самото облекло. Облеклата ще може да се разглеждат по дата на създаване</w:t>
+      </w:r>
+      <w:r>
+        <w:t xml:space="preserve"> и също така ще може да бъдат споделяни чрез линк.</w:t>
       </w:r>
     </w:p>
     <w:p>
@@ -1378,288 +1345,30 @@
         <w:ind w:firstLine="432"/>
         <w:jc w:val="both"/>
         <w:rPr>
-          <w:color w:val="FF0000"/>
-        </w:rPr>
-      </w:pPr>
-      <w:r>
-        <w:rPr>
-          <w:color w:val="FF0000"/>
-        </w:rPr>
-        <w:t xml:space="preserve">опишете </w:t>
-      </w:r>
-      <w:r>
-        <w:rPr>
-          <w:color w:val="FF0000"/>
-        </w:rPr>
-        <w:t xml:space="preserve">накратко </w:t>
-      </w:r>
-      <w:r>
-        <w:rPr>
-          <w:color w:val="FF0000"/>
-        </w:rPr>
-        <w:t>как се</w:t>
-      </w:r>
-      <w:r>
-        <w:rPr>
-          <w:color w:val="FF0000"/>
-        </w:rPr>
-        <w:t xml:space="preserve"> </w:t>
-      </w:r>
-      <w:r>
-        <w:rPr>
-          <w:color w:val="FF0000"/>
-        </w:rPr>
-        <w:t xml:space="preserve">решава този </w:t>
-      </w:r>
-      <w:r>
-        <w:rPr>
-          <w:color w:val="FF0000"/>
-        </w:rPr>
-        <w:t>проблем</w:t>
-      </w:r>
-      <w:r>
-        <w:rPr>
-          <w:color w:val="FF0000"/>
-        </w:rPr>
-        <w:t xml:space="preserve"> с</w:t>
-      </w:r>
-      <w:r>
-        <w:rPr>
-          <w:color w:val="FF0000"/>
-        </w:rPr>
-        <w:t xml:space="preserve"> езика</w:t>
-      </w:r>
-      <w:r>
-        <w:rPr>
-          <w:color w:val="FF0000"/>
-        </w:rPr>
-        <w:t xml:space="preserve"> </w:t>
-      </w:r>
-      <w:r>
-        <w:rPr>
-          <w:color w:val="FF0000"/>
-        </w:rPr>
-        <w:t xml:space="preserve">UML и </w:t>
-      </w:r>
-      <w:r>
-        <w:rPr>
-          <w:color w:val="FF0000"/>
-        </w:rPr>
-        <w:t>средата</w:t>
-      </w:r>
-      <w:r>
-        <w:rPr>
-          <w:color w:val="FF0000"/>
-        </w:rPr>
-        <w:t xml:space="preserve"> за моделиране VP </w:t>
-      </w:r>
-      <w:r>
-        <w:rPr>
-          <w:color w:val="FF0000"/>
-        </w:rPr>
-        <w:t>/</w:t>
-      </w:r>
-      <w:r>
-        <w:rPr>
-          <w:color w:val="FF0000"/>
-        </w:rPr>
-        <w:t>или друга</w:t>
-      </w:r>
-      <w:r>
-        <w:rPr>
-          <w:color w:val="FF0000"/>
-        </w:rPr>
-        <w:t>/;</w:t>
-      </w:r>
-    </w:p>
-    <w:p>
-      <w:pPr>
-        <w:ind w:firstLine="432"/>
-        <w:jc w:val="both"/>
-      </w:pPr>
-      <w:r>
-        <w:t xml:space="preserve">В останалата част от този документ ще се види допълнително информация върху самата идея, диаграми върху структурите на базите данни, дизайн на </w:t>
-      </w:r>
-      <w:r>
-        <w:t>приложението, тестовете върху самия проект, заключения</w:t>
-      </w:r>
-      <w:r>
-        <w:t xml:space="preserve"> и </w:t>
-      </w:r>
-      <w:r>
-        <w:t>съответните</w:t>
-      </w:r>
-      <w:r>
-        <w:t xml:space="preserve"> източници използвани за създаването на проекта и/или документа.</w:t>
-      </w:r>
-    </w:p>
-    <w:p>
-      <w:pPr>
-        <w:ind w:firstLine="708"/>
-        <w:jc w:val="both"/>
-      </w:pPr>
-    </w:p>
-    <w:p>
-      <w:pPr>
-        <w:ind w:firstLine="709"/>
-        <w:jc w:val="both"/>
-      </w:pPr>
-      <w:r>
-        <w:t>Правила при цитиране</w:t>
-      </w:r>
-      <w:r>
-        <w:t>:</w:t>
-      </w:r>
-    </w:p>
-    <w:p>
-      <w:pPr>
-        <w:numPr>
-          <w:ilvl w:val="0"/>
-          <w:numId w:val="8"/>
-        </w:numPr>
-        <w:jc w:val="both"/>
-      </w:pPr>
-      <w:r>
-        <w:t>Цитатът се загражда с кавички.</w:t>
-      </w:r>
-    </w:p>
-    <w:p>
-      <w:pPr>
-        <w:numPr>
-          <w:ilvl w:val="0"/>
-          <w:numId w:val="8"/>
-        </w:numPr>
-        <w:jc w:val="both"/>
-      </w:pPr>
-      <w:r>
-        <w:t>След цитата „трябва да бъде посочен и точният източник, откъдето е взет цитатът“ [1].</w:t>
-      </w:r>
-    </w:p>
-    <w:p>
-      <w:pPr>
-        <w:ind w:firstLine="709"/>
-        <w:jc w:val="both"/>
-        <w:rPr>
           <w:i/>
           <w:iCs/>
         </w:rPr>
       </w:pPr>
       <w:r>
-        <w:rPr>
-          <w:i/>
-          <w:iCs/>
-        </w:rPr>
-        <w:t xml:space="preserve">Забележки: </w:t>
-      </w:r>
-    </w:p>
-    <w:p>
-      <w:pPr>
-        <w:numPr>
-          <w:ilvl w:val="0"/>
-          <w:numId w:val="11"/>
-        </w:numPr>
-        <w:jc w:val="both"/>
-        <w:rPr>
-          <w:i/>
-          <w:iCs/>
-        </w:rPr>
-      </w:pPr>
-      <w:r>
-        <w:rPr>
-          <w:i/>
-          <w:iCs/>
-        </w:rPr>
-        <w:t>Можете да използвате</w:t>
-      </w:r>
-      <w:r>
-        <w:rPr>
-          <w:i/>
-          <w:iCs/>
-        </w:rPr>
-        <w:t xml:space="preserve"> документи</w:t>
-      </w:r>
-      <w:r>
-        <w:rPr>
-          <w:i/>
-          <w:iCs/>
-        </w:rPr>
-        <w:t xml:space="preserve">, </w:t>
-      </w:r>
-      <w:r>
-        <w:rPr>
-          <w:i/>
-          <w:iCs/>
-        </w:rPr>
-        <w:t xml:space="preserve">генерирани от средата за моделиране </w:t>
-      </w:r>
-      <w:r>
-        <w:rPr>
-          <w:i/>
-          <w:iCs/>
-        </w:rPr>
-        <w:t>SW</w:t>
-      </w:r>
-      <w:r>
-        <w:rPr>
-          <w:i/>
-          <w:iCs/>
-        </w:rPr>
-        <w:t xml:space="preserve">, като обаче ги допълните </w:t>
-      </w:r>
-      <w:r>
-        <w:rPr>
-          <w:i/>
-          <w:iCs/>
-        </w:rPr>
-        <w:t>в</w:t>
-      </w:r>
-      <w:r>
-        <w:rPr>
-          <w:i/>
-          <w:iCs/>
-        </w:rPr>
-        <w:t xml:space="preserve"> секциите на този шаблон.</w:t>
-      </w:r>
-    </w:p>
-    <w:p>
-      <w:pPr>
-        <w:numPr>
-          <w:ilvl w:val="0"/>
-          <w:numId w:val="11"/>
-        </w:numPr>
-        <w:jc w:val="both"/>
-        <w:rPr>
-          <w:i/>
-          <w:iCs/>
-        </w:rPr>
-      </w:pPr>
-      <w:r>
-        <w:rPr>
-          <w:i/>
-          <w:iCs/>
-        </w:rPr>
-        <w:t xml:space="preserve">Документацията на проекта </w:t>
-      </w:r>
-      <w:r>
-        <w:rPr>
-          <w:i/>
-          <w:iCs/>
-        </w:rPr>
-        <w:t>трябва</w:t>
-      </w:r>
-      <w:r>
-        <w:rPr>
-          <w:i/>
-          <w:iCs/>
-        </w:rPr>
-        <w:t xml:space="preserve"> да бъде на български език</w:t>
-      </w:r>
-      <w:r>
-        <w:rPr>
-          <w:i/>
-          <w:iCs/>
-        </w:rPr>
-        <w:t>.</w:t>
+        <w:t xml:space="preserve">В останалата част от този документ ще се види допълнително информация върху самата идея, диаграми върху структурите на базите данни, дизайн на </w:t>
+      </w:r>
+      <w:r>
+        <w:t>приложението, тестовете върху самия проект, заключения</w:t>
+      </w:r>
+      <w:r>
+        <w:t xml:space="preserve"> и </w:t>
+      </w:r>
+      <w:r>
+        <w:t>съответните</w:t>
+      </w:r>
+      <w:r>
+        <w:t xml:space="preserve"> източници използв</w:t>
+      </w:r>
+      <w:r>
+        <w:t>е</w:t>
+      </w:r>
+      <w:r>
+        <w:t>ани за създаването на проекта и/или документа.</w:t>
       </w:r>
     </w:p>
     <w:p>
@@ -1758,28 +1467,12 @@
     </w:p>
     <w:p>
       <w:hyperlink r:id="rId11" w:history="1">
-        <w:proofErr w:type="spellStart"/>
         <w:r>
           <w:rPr>
             <w:rStyle w:val="Hyperlink"/>
           </w:rPr>
-          <w:t>Sequence</w:t>
-        </w:r>
-        <w:proofErr w:type="spellEnd"/>
-        <w:r>
-          <w:rPr>
-            <w:rStyle w:val="Hyperlink"/>
-          </w:rPr>
-          <w:t xml:space="preserve"> Диаграма в </w:t>
-        </w:r>
-        <w:proofErr w:type="spellStart"/>
-        <w:r>
-          <w:rPr>
-            <w:rStyle w:val="Hyperlink"/>
-          </w:rPr>
-          <w:t>Lucidchart</w:t>
-        </w:r>
-        <w:proofErr w:type="spellEnd"/>
+          <w:t>Sequence Диаграма в Lucidchart</w:t>
+        </w:r>
       </w:hyperlink>
     </w:p>
     <w:p>
@@ -1863,42 +1556,12 @@
     </w:p>
     <w:p>
       <w:hyperlink r:id="rId13" w:history="1">
-        <w:proofErr w:type="spellStart"/>
         <w:r>
           <w:rPr>
             <w:rStyle w:val="Hyperlink"/>
           </w:rPr>
-          <w:t>Use</w:t>
-        </w:r>
-        <w:proofErr w:type="spellEnd"/>
-        <w:r>
-          <w:rPr>
-            <w:rStyle w:val="Hyperlink"/>
-          </w:rPr>
-          <w:t xml:space="preserve"> </w:t>
-        </w:r>
-        <w:proofErr w:type="spellStart"/>
-        <w:r>
-          <w:rPr>
-            <w:rStyle w:val="Hyperlink"/>
-          </w:rPr>
-          <w:t>Case</w:t>
-        </w:r>
-        <w:proofErr w:type="spellEnd"/>
-        <w:r>
-          <w:rPr>
-            <w:rStyle w:val="Hyperlink"/>
-          </w:rPr>
-          <w:t xml:space="preserve"> Диаграма в </w:t>
-        </w:r>
-        <w:proofErr w:type="spellStart"/>
-        <w:r>
-          <w:rPr>
-            <w:rStyle w:val="Hyperlink"/>
-          </w:rPr>
-          <w:t>Lucidchart</w:t>
-        </w:r>
-        <w:proofErr w:type="spellEnd"/>
+          <w:t>Use Case Диаграма в Lucidchart</w:t>
+        </w:r>
       </w:hyperlink>
     </w:p>
     <w:p>
@@ -2095,28 +1758,12 @@
     </w:p>
     <w:p>
       <w:hyperlink r:id="rId17">
-        <w:proofErr w:type="spellStart"/>
         <w:r>
           <w:rPr>
             <w:rStyle w:val="Hyperlink"/>
           </w:rPr>
-          <w:t>Class</w:t>
-        </w:r>
-        <w:proofErr w:type="spellEnd"/>
-        <w:r>
-          <w:rPr>
-            <w:rStyle w:val="Hyperlink"/>
-          </w:rPr>
-          <w:t xml:space="preserve"> диаграма в </w:t>
-        </w:r>
-        <w:proofErr w:type="spellStart"/>
-        <w:r>
-          <w:rPr>
-            <w:rStyle w:val="Hyperlink"/>
-          </w:rPr>
-          <w:t>Lucidchart</w:t>
-        </w:r>
-        <w:proofErr w:type="spellEnd"/>
+          <w:t>Class диаграма в Lucidchart</w:t>
+        </w:r>
       </w:hyperlink>
     </w:p>
     <w:p>
@@ -2213,15 +1860,7 @@
         <w:t>/напр. .</w:t>
       </w:r>
       <w:r>
-        <w:t xml:space="preserve">NET, </w:t>
-      </w:r>
-      <w:proofErr w:type="spellStart"/>
-      <w:r>
-        <w:t>java</w:t>
-      </w:r>
-      <w:proofErr w:type="spellEnd"/>
-      <w:r>
-        <w:t>/</w:t>
+        <w:t>NET, java/</w:t>
       </w:r>
       <w:r>
         <w:rPr>
@@ -2559,29 +2198,8 @@
         <w:ind w:left="360"/>
       </w:pPr>
       <w:r>
-        <w:t xml:space="preserve">Използвайте вградената функционалност на Word: </w:t>
-      </w:r>
-      <w:proofErr w:type="spellStart"/>
-      <w:r>
-        <w:t>References</w:t>
-      </w:r>
-      <w:proofErr w:type="spellEnd"/>
-      <w:r>
-        <w:t xml:space="preserve"> &gt; </w:t>
-      </w:r>
-      <w:proofErr w:type="spellStart"/>
-      <w:r>
-        <w:t>Citations</w:t>
-      </w:r>
-      <w:proofErr w:type="spellEnd"/>
-      <w:r>
-        <w:t xml:space="preserve"> &amp; </w:t>
-      </w:r>
-      <w:proofErr w:type="spellStart"/>
-      <w:r>
-        <w:t>Bibliography</w:t>
-      </w:r>
-      <w:proofErr w:type="spellEnd"/>
+        <w:t>Използвайте вградената функционалност на Word: References &gt; Citations &amp; Bibliography</w:t>
+      </w:r>
     </w:p>
     <w:p>
       <w:pPr>
@@ -2982,16 +2600,8 @@
         <w:rPr>
           <w:i/>
         </w:rPr>
-        <w:t xml:space="preserve">канала на екипа в </w:t>
-      </w:r>
-      <w:proofErr w:type="spellStart"/>
-      <w:r>
-        <w:rPr>
-          <w:i/>
-        </w:rPr>
-        <w:t>Teams</w:t>
-      </w:r>
-      <w:proofErr w:type="spellEnd"/>
+        <w:t>канала на екипа в Teams</w:t>
+      </w:r>
       <w:r>
         <w:rPr>
           <w:i/>
@@ -3014,21 +2624,7 @@
         <w:rPr>
           <w:i/>
         </w:rPr>
-        <w:t xml:space="preserve">Кода на проекта, базата данни и документацията трябва да са налични в </w:t>
-      </w:r>
-      <w:proofErr w:type="spellStart"/>
-      <w:r>
-        <w:rPr>
-          <w:i/>
-        </w:rPr>
-        <w:t>репозитори</w:t>
-      </w:r>
-      <w:proofErr w:type="spellEnd"/>
-      <w:r>
-        <w:rPr>
-          <w:i/>
-        </w:rPr>
-        <w:t xml:space="preserve"> в </w:t>
+        <w:t xml:space="preserve">Кода на проекта, базата данни и документацията трябва да са налични в репозитори в </w:t>
       </w:r>
       <w:r>
         <w:rPr>
@@ -3406,21 +3002,7 @@
                 <w:rPr>
                   <w:rStyle w:val="Hyperlink"/>
                 </w:rPr>
-                <w:t xml:space="preserve">Допълване  на </w:t>
-              </w:r>
-              <w:proofErr w:type="spellStart"/>
-              <w:r>
-                <w:rPr>
-                  <w:rStyle w:val="Hyperlink"/>
-                </w:rPr>
-                <w:t>Class</w:t>
-              </w:r>
-              <w:proofErr w:type="spellEnd"/>
-              <w:r>
-                <w:rPr>
-                  <w:rStyle w:val="Hyperlink"/>
-                </w:rPr>
-                <w:t xml:space="preserve"> диаграми/3.3/</w:t>
+                <w:t>Допълване  на Class диаграми/3.3/</w:t>
               </w:r>
             </w:hyperlink>
             <w:r>
@@ -3570,21 +3152,7 @@
                 <w:rPr>
                   <w:rStyle w:val="Hyperlink"/>
                 </w:rPr>
-                <w:t xml:space="preserve">Наличие и </w:t>
-              </w:r>
-              <w:proofErr w:type="spellStart"/>
-              <w:r>
-                <w:rPr>
-                  <w:rStyle w:val="Hyperlink"/>
-                </w:rPr>
-                <w:t>интуитивност</w:t>
-              </w:r>
-              <w:proofErr w:type="spellEnd"/>
-              <w:r>
-                <w:rPr>
-                  <w:rStyle w:val="Hyperlink"/>
-                </w:rPr>
-                <w:t xml:space="preserve"> на потребителски интерфейс (конзолен, графичен, уеб)</w:t>
+                <w:t>Наличие и интуитивност на потребителски интерфейс (конзолен, графичен, уеб)</w:t>
               </w:r>
             </w:hyperlink>
             <w:r>
@@ -3719,55 +3287,7 @@
           </w:tcPr>
           <w:p>
             <w:r>
-              <w:t>6. Организация на проекта в система за контрол на изходния код и употреба на добри практики (</w:t>
-            </w:r>
-            <w:proofErr w:type="spellStart"/>
-            <w:r>
-              <w:t>merge</w:t>
-            </w:r>
-            <w:proofErr w:type="spellEnd"/>
-            <w:r>
-              <w:t xml:space="preserve"> </w:t>
-            </w:r>
-            <w:proofErr w:type="spellStart"/>
-            <w:r>
-              <w:t>requests</w:t>
-            </w:r>
-            <w:proofErr w:type="spellEnd"/>
-            <w:r>
-              <w:t xml:space="preserve">, </w:t>
-            </w:r>
-            <w:proofErr w:type="spellStart"/>
-            <w:r>
-              <w:t>code</w:t>
-            </w:r>
-            <w:proofErr w:type="spellEnd"/>
-            <w:r>
-              <w:t xml:space="preserve"> </w:t>
-            </w:r>
-            <w:proofErr w:type="spellStart"/>
-            <w:r>
-              <w:t>reviews</w:t>
-            </w:r>
-            <w:proofErr w:type="spellEnd"/>
-            <w:r>
-              <w:t xml:space="preserve">, </w:t>
-            </w:r>
-            <w:proofErr w:type="spellStart"/>
-            <w:r>
-              <w:t>branching</w:t>
-            </w:r>
-            <w:proofErr w:type="spellEnd"/>
-            <w:r>
-              <w:t xml:space="preserve"> </w:t>
-            </w:r>
-            <w:proofErr w:type="spellStart"/>
-            <w:r>
-              <w:t>strategy</w:t>
-            </w:r>
-            <w:proofErr w:type="spellEnd"/>
-            <w:r>
-              <w:t>)</w:t>
+              <w:t>6. Организация на проекта в система за контрол на изходния код и употреба на добри практики (merge requests, code reviews, branching strategy)</w:t>
             </w:r>
           </w:p>
         </w:tc>
@@ -3887,31 +3407,7 @@
           </w:tcPr>
           <w:p>
             <w:r>
-              <w:t xml:space="preserve">Документация на проекта (XML </w:t>
-            </w:r>
-            <w:proofErr w:type="spellStart"/>
-            <w:r>
-              <w:t>comments</w:t>
-            </w:r>
-            <w:proofErr w:type="spellEnd"/>
-            <w:r>
-              <w:t xml:space="preserve">, </w:t>
-            </w:r>
-            <w:proofErr w:type="spellStart"/>
-            <w:r>
-              <w:t>wiki</w:t>
-            </w:r>
-            <w:proofErr w:type="spellEnd"/>
-            <w:r>
-              <w:t xml:space="preserve">, </w:t>
-            </w:r>
-            <w:proofErr w:type="spellStart"/>
-            <w:r>
-              <w:t>etc</w:t>
-            </w:r>
-            <w:proofErr w:type="spellEnd"/>
-            <w:r>
-              <w:t>.)</w:t>
+              <w:t>Документация на проекта (XML comments, wiki, etc.)</w:t>
             </w:r>
           </w:p>
         </w:tc>
@@ -7673,15 +7169,6 @@
 </file>
 
 <file path=customXml/item1.xml><?xml version="1.0" encoding="utf-8"?>
-<?mso-contentType ?>
-<FormTemplates xmlns="http://schemas.microsoft.com/sharepoint/v3/contenttype/forms">
-  <Display>DocumentLibraryForm</Display>
-  <Edit>DocumentLibraryForm</Edit>
-  <New>DocumentLibraryForm</New>
-</FormTemplates>
-</file>
-
-<file path=customXml/item2.xml><?xml version="1.0" encoding="utf-8"?>
 <ct:contentTypeSchema xmlns:ct="http://schemas.microsoft.com/office/2006/metadata/contentType" xmlns:ma="http://schemas.microsoft.com/office/2006/metadata/properties/metaAttributes" ct:_="" ma:_="" ma:contentTypeName="Document" ma:contentTypeID="0x010100608D27D0B751394FA07DB875F5C08C76" ma:contentTypeVersion="10" ma:contentTypeDescription="Create a new document." ma:contentTypeScope="" ma:versionID="53fc0ea008579707f5340142907c462a">
   <xsd:schema xmlns:xsd="http://www.w3.org/2001/XMLSchema" xmlns:xs="http://www.w3.org/2001/XMLSchema" xmlns:p="http://schemas.microsoft.com/office/2006/metadata/properties" xmlns:ns2="ed842582-1cbd-44c4-8918-7b1de14440a1" xmlns:ns3="32e2c7cf-ce1e-48ea-a8a6-9e61056004ec" targetNamespace="http://schemas.microsoft.com/office/2006/metadata/properties" ma:root="true" ma:fieldsID="ca9e351ffee3697bbac604f9e68da48c" ns2:_="" ns3:_="">
     <xsd:import namespace="ed842582-1cbd-44c4-8918-7b1de14440a1"/>
@@ -7870,11 +7357,16 @@
 </ct:contentTypeSchema>
 </file>
 
-<file path=customXml/item3.xml><?xml version="1.0" encoding="utf-8"?>
-<b:Sources xmlns:b="http://schemas.openxmlformats.org/officeDocument/2006/bibliography" xmlns="http://schemas.openxmlformats.org/officeDocument/2006/bibliography" SelectedStyle="\APASixthEditionOfficeOnline.xsl" StyleName="APA" Version="6"/>
+<file path=customXml/item2.xml><?xml version="1.0" encoding="utf-8"?>
+<?mso-contentType ?>
+<FormTemplates xmlns="http://schemas.microsoft.com/sharepoint/v3/contenttype/forms">
+  <Display>DocumentLibraryForm</Display>
+  <Edit>DocumentLibraryForm</Edit>
+  <New>DocumentLibraryForm</New>
+</FormTemplates>
 </file>
 
-<file path=customXml/item4.xml><?xml version="1.0" encoding="utf-8"?>
+<file path=customXml/item3.xml><?xml version="1.0" encoding="utf-8"?>
 <p:properties xmlns:p="http://schemas.microsoft.com/office/2006/metadata/properties" xmlns:xsi="http://www.w3.org/2001/XMLSchema-instance" xmlns:pc="http://schemas.microsoft.com/office/infopath/2007/PartnerControls">
   <documentManagement>
     <TaxCatchAll xmlns="32e2c7cf-ce1e-48ea-a8a6-9e61056004ec" xsi:nil="true"/>
@@ -7885,15 +7377,11 @@
 </p:properties>
 </file>
 
-<file path=customXml/itemProps1.xml><?xml version="1.0" encoding="utf-8"?>
-<ds:datastoreItem xmlns:ds="http://schemas.openxmlformats.org/officeDocument/2006/customXml" ds:itemID="{5E10BE0B-6D5D-4981-B6F6-ABB6987C1875}">
-  <ds:schemaRefs>
-    <ds:schemaRef ds:uri="http://schemas.microsoft.com/sharepoint/v3/contenttype/forms"/>
-  </ds:schemaRefs>
-</ds:datastoreItem>
+<file path=customXml/item4.xml><?xml version="1.0" encoding="utf-8"?>
+<b:Sources xmlns:b="http://schemas.openxmlformats.org/officeDocument/2006/bibliography" xmlns="http://schemas.openxmlformats.org/officeDocument/2006/bibliography" SelectedStyle="\APASixthEditionOfficeOnline.xsl" StyleName="APA" Version="6"/>
 </file>
 
-<file path=customXml/itemProps2.xml><?xml version="1.0" encoding="utf-8"?>
+<file path=customXml/itemProps1.xml><?xml version="1.0" encoding="utf-8"?>
 <ds:datastoreItem xmlns:ds="http://schemas.openxmlformats.org/officeDocument/2006/customXml" ds:itemID="{B744E427-0076-443D-B8AE-CE9F4C3B34B2}">
   <ds:schemaRefs>
     <ds:schemaRef ds:uri="http://schemas.microsoft.com/office/2006/metadata/contentType"/>
@@ -7912,15 +7400,15 @@
 </ds:datastoreItem>
 </file>
 
-<file path=customXml/itemProps3.xml><?xml version="1.0" encoding="utf-8"?>
-<ds:datastoreItem xmlns:ds="http://schemas.openxmlformats.org/officeDocument/2006/customXml" ds:itemID="{2BBA35D8-C48B-44D0-94B7-6ACECB614043}">
+<file path=customXml/itemProps2.xml><?xml version="1.0" encoding="utf-8"?>
+<ds:datastoreItem xmlns:ds="http://schemas.openxmlformats.org/officeDocument/2006/customXml" ds:itemID="{5E10BE0B-6D5D-4981-B6F6-ABB6987C1875}">
   <ds:schemaRefs>
-    <ds:schemaRef ds:uri="http://schemas.openxmlformats.org/officeDocument/2006/bibliography"/>
+    <ds:schemaRef ds:uri="http://schemas.microsoft.com/sharepoint/v3/contenttype/forms"/>
   </ds:schemaRefs>
 </ds:datastoreItem>
 </file>
 
-<file path=customXml/itemProps4.xml><?xml version="1.0" encoding="utf-8"?>
+<file path=customXml/itemProps3.xml><?xml version="1.0" encoding="utf-8"?>
 <ds:datastoreItem xmlns:ds="http://schemas.openxmlformats.org/officeDocument/2006/customXml" ds:itemID="{E677C7D8-5611-4FA3-9FAD-A4F5571B1160}">
   <ds:schemaRefs>
     <ds:schemaRef ds:uri="http://schemas.microsoft.com/office/2006/metadata/properties"/>
@@ -7929,4 +7417,12 @@
     <ds:schemaRef ds:uri="ed842582-1cbd-44c4-8918-7b1de14440a1"/>
   </ds:schemaRefs>
 </ds:datastoreItem>
+</file>
+
+<file path=customXml/itemProps4.xml><?xml version="1.0" encoding="utf-8"?>
+<ds:datastoreItem xmlns:ds="http://schemas.openxmlformats.org/officeDocument/2006/customXml" ds:itemID="{2BBA35D8-C48B-44D0-94B7-6ACECB614043}">
+  <ds:schemaRefs>
+    <ds:schemaRef ds:uri="http://schemas.openxmlformats.org/officeDocument/2006/bibliography"/>
+  </ds:schemaRefs>
+</ds:datastoreItem>
 </file>
</xml_diff>